<commit_message>
skrevet til sektion 3
</commit_message>
<xml_diff>
--- a/Model description opdateret 24-09.docx
+++ b/Model description opdateret 24-09.docx
@@ -1277,13 +1277,8 @@
       <w:r>
         <w:t xml:space="preserve">that when </w:t>
       </w:r>
-      <w:proofErr w:type="gramStart"/>
-      <w:r>
-        <w:t>taking into account</w:t>
-      </w:r>
-      <w:proofErr w:type="gramEnd"/>
-      <w:r>
-        <w:t xml:space="preserve"> the increasing</w:t>
+      <w:r>
+        <w:t>taking into account the increasing</w:t>
       </w:r>
       <w:r>
         <w:t xml:space="preserve"> share of the wage going to worker pensions the</w:t>
@@ -3523,11 +3518,124 @@
       <w:r>
         <w:t>, there will be a decrease in job search lowering the employment quantitively, but the quality might increase duo to the above-mentioned effect. (Andersen) presents two measures for the quality of the working force, the salary and hiring period</w:t>
       </w:r>
-      <w:proofErr w:type="gramStart"/>
-      <w:r>
-        <w:t>…..</w:t>
-      </w:r>
-      <w:proofErr w:type="gramEnd"/>
+      <w:r>
+        <w:t xml:space="preserve">. </w:t>
+      </w:r>
+      <w:commentRangeStart w:id="50"/>
+      <w:r>
+        <w:t xml:space="preserve">Theoretically we should look at the reservation salary but as this is not observable which make it hard for studies to use this measure.  </w:t>
+      </w:r>
+      <w:commentRangeEnd w:id="50"/>
+      <w:r>
+        <w:rPr>
+          <w:rStyle w:val="Kommentarhenvisning"/>
+        </w:rPr>
+        <w:commentReference w:id="50"/>
+      </w:r>
+    </w:p>
+    <w:p>
+      <w:r>
+        <w:t xml:space="preserve">(Andersen) </w:t>
+      </w:r>
+      <w:r>
+        <w:t xml:space="preserve">presents several studies, all indicating that a more generous income insurance program results in extended unemployment period, approximately half of the studies finds positive effects on the match-quality, the other half finds no effects, and one study find significant negative effects (most of these are from the </w:t>
+      </w:r>
+      <w:r>
+        <w:t>US and</w:t>
+      </w:r>
+      <w:r>
+        <w:t xml:space="preserve"> might not be representative).  </w:t>
+      </w:r>
+    </w:p>
+    <w:p>
+      <w:r>
+        <w:t xml:space="preserve">(Andersen) points out that the above effects have been based on a change in the behavior of unemployed and thereby not taking into account that the change in behavior could affect the situation for other actors in the labor market. At the time of (Andersen) he mentions that there isn’t much literature looking at these aggregated effects. He presents three main effects that should be accounted for. </w:t>
+      </w:r>
+    </w:p>
+    <w:p>
+      <w:r>
+        <w:t>Displacement-effects: when an unemployed</w:t>
+      </w:r>
+      <w:r>
+        <w:t xml:space="preserve"> person’s job</w:t>
+      </w:r>
+      <w:r>
+        <w:t xml:space="preserve"> search behavior</w:t>
+      </w:r>
+      <w:r>
+        <w:t xml:space="preserve"> affects other unemployed in their chance of finding employment. </w:t>
+      </w:r>
+      <w:r>
+        <w:br/>
+        <w:t xml:space="preserve">Match-effects: when unemployed changes their search behavior and in that way affects the recruitment costs of firms. </w:t>
+      </w:r>
+    </w:p>
+    <w:p>
+      <w:r>
+        <w:t xml:space="preserve">Lastly the wage-effect is when the change in level of income insurance will affect the wage negotiations, where you would expect that a higher level of income insurance would increase the wages demanded. As </w:t>
+      </w:r>
+      <w:r>
+        <w:lastRenderedPageBreak/>
+        <w:t>(</w:t>
+      </w:r>
+      <w:commentRangeStart w:id="51"/>
+      <w:commentRangeStart w:id="52"/>
+      <w:r>
+        <w:t>Andersen) looks at a micro level</w:t>
+      </w:r>
+      <w:r>
+        <w:t>,</w:t>
+      </w:r>
+      <w:r>
+        <w:t xml:space="preserve"> this will have a negative affect as this will lower the demand for labor and thereby reduce the number of unemployed. </w:t>
+      </w:r>
+      <w:commentRangeEnd w:id="51"/>
+      <w:r>
+        <w:rPr>
+          <w:rStyle w:val="Kommentarhenvisning"/>
+        </w:rPr>
+        <w:commentReference w:id="51"/>
+      </w:r>
+      <w:commentRangeEnd w:id="52"/>
+      <w:r>
+        <w:rPr>
+          <w:rStyle w:val="Kommentarhenvisning"/>
+        </w:rPr>
+        <w:commentReference w:id="52"/>
+      </w:r>
+    </w:p>
+    <w:p>
+      <w:r>
+        <w:br/>
+      </w:r>
+      <w:r>
+        <w:t xml:space="preserve">(DØR 2015) also comments on the micro founded effects of changes in the level of income insurance. Mentioning Moral Hazard, they argue that most countries are accounting for this effect by demanding that unemployed puts in enough effort in their job search. </w:t>
+      </w:r>
+      <w:r>
+        <w:rPr>
+          <w:highlight w:val="yellow"/>
+        </w:rPr>
+        <w:t>This could add to the argumentation of the liquidity effect being the driving factor</w:t>
+      </w:r>
+      <w:r>
+        <w:t xml:space="preserve">. </w:t>
+      </w:r>
+    </w:p>
+    <w:p>
+      <w:commentRangeStart w:id="53"/>
+      <w:r>
+        <w:t xml:space="preserve">As (Andersen) mentions, (DØRS 2015) also claims that </w:t>
+      </w:r>
+      <w:r>
+        <w:t xml:space="preserve">besides the effects of incentives, we should also look at the externalities associated with job search </w:t>
+      </w:r>
+      <w:commentRangeEnd w:id="53"/>
+      <w:r>
+        <w:rPr>
+          <w:rStyle w:val="Kommentarhenvisning"/>
+        </w:rPr>
+        <w:commentReference w:id="53"/>
+      </w:r>
     </w:p>
     <w:p/>
     <w:p>
@@ -3578,17 +3686,9 @@
       </w:r>
     </w:p>
     <w:p>
-      <w:commentRangeStart w:id="50"/>
-      <w:r>
-        <w:t xml:space="preserve">As mentioned in section 2 (DØR 2022) claims that the commission is only </w:t>
-      </w:r>
-      <w:proofErr w:type="gramStart"/>
-      <w:r>
-        <w:t>taking into account</w:t>
-      </w:r>
-      <w:proofErr w:type="gramEnd"/>
-      <w:r>
-        <w:t xml:space="preserve"> one out of four effects when looking at the approach rate. </w:t>
+      <w:commentRangeStart w:id="54"/>
+      <w:r>
+        <w:t xml:space="preserve">As mentioned in section 2 (DØR 2022) claims that the commission is only taking into account one out of four effects when looking at the approach rate. </w:t>
       </w:r>
     </w:p>
     <w:p>
@@ -3606,16 +3706,16 @@
       <w:r>
         <w:t xml:space="preserve">” or redundancies. This effect is found to have a possible effect duo to </w:t>
       </w:r>
-      <w:commentRangeStart w:id="51"/>
+      <w:commentRangeStart w:id="55"/>
       <w:r>
         <w:t>recent studies.</w:t>
       </w:r>
-      <w:commentRangeEnd w:id="51"/>
-      <w:r>
-        <w:rPr>
-          <w:rStyle w:val="Kommentarhenvisning"/>
-        </w:rPr>
-        <w:commentReference w:id="51"/>
+      <w:commentRangeEnd w:id="55"/>
+      <w:r>
+        <w:rPr>
+          <w:rStyle w:val="Kommentarhenvisning"/>
+        </w:rPr>
+        <w:commentReference w:id="55"/>
       </w:r>
     </w:p>
     <w:p>
@@ -3636,12 +3736,12 @@
       <w:r>
         <w:t xml:space="preserve">. </w:t>
       </w:r>
-      <w:commentRangeEnd w:id="50"/>
-      <w:r>
-        <w:rPr>
-          <w:rStyle w:val="Kommentarhenvisning"/>
-        </w:rPr>
-        <w:commentReference w:id="50"/>
+      <w:commentRangeEnd w:id="54"/>
+      <w:r>
+        <w:rPr>
+          <w:rStyle w:val="Kommentarhenvisning"/>
+        </w:rPr>
+        <w:commentReference w:id="54"/>
       </w:r>
     </w:p>
     <w:p>
@@ -3961,7 +4061,6 @@
         <w:spacing w:line="360" w:lineRule="auto"/>
       </w:pPr>
       <w:r>
-        <w:lastRenderedPageBreak/>
         <w:t>T</w:t>
       </w:r>
       <w:r>
@@ -4049,30 +4148,30 @@
       <w:r>
         <w:t xml:space="preserve">people not getting the maximum level would be </w:t>
       </w:r>
-      <w:commentRangeStart w:id="52"/>
+      <w:commentRangeStart w:id="56"/>
       <w:r>
         <w:t>less</w:t>
       </w:r>
-      <w:commentRangeEnd w:id="52"/>
-      <w:r>
-        <w:rPr>
-          <w:rStyle w:val="Kommentarhenvisning"/>
-        </w:rPr>
-        <w:commentReference w:id="52"/>
+      <w:commentRangeEnd w:id="56"/>
+      <w:r>
+        <w:rPr>
+          <w:rStyle w:val="Kommentarhenvisning"/>
+        </w:rPr>
+        <w:commentReference w:id="56"/>
       </w:r>
       <w:r>
         <w:t xml:space="preserve">. For this reason, we know that the coefficient should be between 0.85 and 1, and most </w:t>
       </w:r>
-      <w:commentRangeStart w:id="53"/>
+      <w:commentRangeStart w:id="57"/>
       <w:r>
         <w:t xml:space="preserve">likely closest to 1. </w:t>
       </w:r>
-      <w:commentRangeEnd w:id="53"/>
-      <w:r>
-        <w:rPr>
-          <w:rStyle w:val="Kommentarhenvisning"/>
-        </w:rPr>
-        <w:commentReference w:id="53"/>
+      <w:commentRangeEnd w:id="57"/>
+      <w:r>
+        <w:rPr>
+          <w:rStyle w:val="Kommentarhenvisning"/>
+        </w:rPr>
+        <w:commentReference w:id="57"/>
       </w:r>
       <w:r>
         <w:t>This is also observed as the coefficient estimated is 0.9507 observed below.</w:t>
@@ -4139,17 +4238,17 @@
       <w:r>
         <w:t>dp_</w:t>
       </w:r>
-      <w:commentRangeStart w:id="54"/>
+      <w:commentRangeStart w:id="58"/>
       <w:r>
         <w:t>person</w:t>
       </w:r>
-      <w:commentRangeEnd w:id="54"/>
-      <w:proofErr w:type="spellEnd"/>
-      <w:r>
-        <w:rPr>
-          <w:rStyle w:val="Kommentarhenvisning"/>
-        </w:rPr>
-        <w:commentReference w:id="54"/>
+      <w:commentRangeEnd w:id="58"/>
+      <w:proofErr w:type="spellEnd"/>
+      <w:r>
+        <w:rPr>
+          <w:rStyle w:val="Kommentarhenvisning"/>
+        </w:rPr>
+        <w:commentReference w:id="58"/>
       </w:r>
       <w:r>
         <w:t xml:space="preserve">, we now define the equation for </w:t>
@@ -4174,7 +4273,11 @@
         <w:t xml:space="preserve"> of Finance will only calculate this once every year and</w:t>
       </w:r>
       <w:r>
-        <w:t xml:space="preserve"> the variable will</w:t>
+        <w:t xml:space="preserve"> the </w:t>
+      </w:r>
+      <w:r>
+        <w:lastRenderedPageBreak/>
+        <w:t>variable will</w:t>
       </w:r>
       <w:r>
         <w:t xml:space="preserve"> therefor</w:t>
@@ -4351,11 +4454,7 @@
         <w:t xml:space="preserve">the </w:t>
       </w:r>
       <w:r>
-        <w:t xml:space="preserve">adaption </w:t>
-      </w:r>
-      <w:r>
-        <w:lastRenderedPageBreak/>
-        <w:t xml:space="preserve">percentage </w:t>
+        <w:t xml:space="preserve">adaption percentage </w:t>
       </w:r>
       <w:r>
         <w:t xml:space="preserve">is above 0.3% </w:t>
@@ -4412,6 +4511,7 @@
         <w:rPr>
           <w:noProof/>
         </w:rPr>
+        <w:lastRenderedPageBreak/>
         <w:drawing>
           <wp:inline distT="0" distB="0" distL="0" distR="0" wp14:anchorId="70985BDE" wp14:editId="20094996">
             <wp:extent cx="3581400" cy="2838450"/>
@@ -4549,40 +4649,43 @@
         <w:pStyle w:val="Overskrift2"/>
       </w:pPr>
       <w:r>
+        <w:t>Max_dp effect on wage</w:t>
+      </w:r>
+    </w:p>
+    <w:p/>
+    <w:p>
+      <w:pPr>
+        <w:spacing w:line="360" w:lineRule="auto"/>
+      </w:pPr>
+      <w:r>
+        <w:t xml:space="preserve">Besides of the channel in which a higher level of maximum income insurance stimulates the economy through a higher demand, it also plays into the wage bargaining </w:t>
+      </w:r>
+      <w:r>
+        <w:t>dynamics</w:t>
+      </w:r>
+      <w:r>
+        <w:t>. The wage bargaining in the model is created through a targeted wage (</w:t>
+      </w:r>
+      <w:proofErr w:type="spellStart"/>
+      <w:r>
+        <w:t>wage_ds_t</w:t>
+      </w:r>
+      <w:proofErr w:type="spellEnd"/>
+      <w:r>
+        <w:t xml:space="preserve">) </w:t>
+      </w:r>
+      <w:r>
+        <w:t xml:space="preserve">which is set by the labor unions going into the </w:t>
+      </w:r>
+      <w:r>
+        <w:t>w</w:t>
+      </w:r>
+      <w:r>
+        <w:t xml:space="preserve">age negotiations. The labor unions got two agendas when determining the target wages. First, they want the </w:t>
+      </w:r>
+      <w:r>
         <w:lastRenderedPageBreak/>
-        <w:t>Max_dp effect on wage</w:t>
-      </w:r>
-    </w:p>
-    <w:p/>
-    <w:p>
-      <w:pPr>
-        <w:spacing w:line="360" w:lineRule="auto"/>
-      </w:pPr>
-      <w:r>
-        <w:t xml:space="preserve">Besides of the channel in which a higher level of maximum income insurance stimulates the economy through a higher demand, it also plays into the wage bargaining </w:t>
-      </w:r>
-      <w:r>
-        <w:t>dynamics</w:t>
-      </w:r>
-      <w:r>
-        <w:t>. The wage bargaining in the model is created through a targeted wage (</w:t>
-      </w:r>
-      <w:proofErr w:type="spellStart"/>
-      <w:r>
-        <w:t>wage_ds_t</w:t>
-      </w:r>
-      <w:proofErr w:type="spellEnd"/>
-      <w:r>
-        <w:t xml:space="preserve">) </w:t>
-      </w:r>
-      <w:r>
-        <w:t xml:space="preserve">which is set by the labor unions going into the </w:t>
-      </w:r>
-      <w:r>
-        <w:t>w</w:t>
-      </w:r>
-      <w:r>
-        <w:t>age negotiations. The labor unions got two agendas when determining the target wages. First, they want the wage to follow inflation so that workers keep their purchasing power</w:t>
+        <w:t>wage to follow inflation so that workers keep their purchasing power</w:t>
       </w:r>
       <w:r>
         <w:t xml:space="preserve"> over time</w:t>
@@ -5540,17 +5643,17 @@
       <w:r>
         <w:t xml:space="preserve"> and </w:t>
       </w:r>
-      <w:commentRangeStart w:id="55"/>
+      <w:commentRangeStart w:id="59"/>
       <w:proofErr w:type="spellStart"/>
       <w:r>
         <w:t>wage</w:t>
       </w:r>
-      <w:commentRangeEnd w:id="55"/>
-      <w:r>
-        <w:rPr>
-          <w:rStyle w:val="Kommentarhenvisning"/>
-        </w:rPr>
-        <w:commentReference w:id="55"/>
+      <w:commentRangeEnd w:id="59"/>
+      <w:r>
+        <w:rPr>
+          <w:rStyle w:val="Kommentarhenvisning"/>
+        </w:rPr>
+        <w:commentReference w:id="59"/>
       </w:r>
       <w:r>
         <w:t>_ds</w:t>
@@ -5678,16 +5781,16 @@
       <w:r>
         <w:t xml:space="preserve">, we created a new participation rate only looking at the population below 65 years of age. The difference in the two participation rates can be observed by the </w:t>
       </w:r>
-      <w:commentRangeStart w:id="56"/>
+      <w:commentRangeStart w:id="60"/>
       <w:r>
         <w:t>figure below</w:t>
       </w:r>
-      <w:commentRangeEnd w:id="56"/>
-      <w:r>
-        <w:rPr>
-          <w:rStyle w:val="Kommentarhenvisning"/>
-        </w:rPr>
-        <w:commentReference w:id="56"/>
+      <w:commentRangeEnd w:id="60"/>
+      <w:r>
+        <w:rPr>
+          <w:rStyle w:val="Kommentarhenvisning"/>
+        </w:rPr>
+        <w:commentReference w:id="60"/>
       </w:r>
       <w:r>
         <w:t xml:space="preserve">. </w:t>
@@ -5697,24 +5800,24 @@
       <w:pPr>
         <w:spacing w:line="360" w:lineRule="auto"/>
       </w:pPr>
-      <w:commentRangeStart w:id="57"/>
-      <w:commentRangeStart w:id="58"/>
+      <w:commentRangeStart w:id="61"/>
+      <w:commentRangeStart w:id="62"/>
       <w:r>
         <w:t xml:space="preserve">We can see a difference in the trend of the two variables, where the participation rate of the population being younger than 65 years slopes upwards. </w:t>
       </w:r>
-      <w:commentRangeEnd w:id="57"/>
-      <w:r>
-        <w:rPr>
-          <w:rStyle w:val="Kommentarhenvisning"/>
-        </w:rPr>
-        <w:commentReference w:id="57"/>
-      </w:r>
-      <w:commentRangeEnd w:id="58"/>
-      <w:r>
-        <w:rPr>
-          <w:rStyle w:val="Kommentarhenvisning"/>
-        </w:rPr>
-        <w:commentReference w:id="58"/>
+      <w:commentRangeEnd w:id="61"/>
+      <w:r>
+        <w:rPr>
+          <w:rStyle w:val="Kommentarhenvisning"/>
+        </w:rPr>
+        <w:commentReference w:id="61"/>
+      </w:r>
+      <w:commentRangeEnd w:id="62"/>
+      <w:r>
+        <w:rPr>
+          <w:rStyle w:val="Kommentarhenvisning"/>
+        </w:rPr>
+        <w:commentReference w:id="62"/>
       </w:r>
       <w:r>
         <w:t xml:space="preserve">Using this in the model with the explaining variables being the real wage, the compensation rate, and lastly the unemployment rate. This creates a new channel for </w:t>
@@ -5742,19 +5845,19 @@
         <w:lastRenderedPageBreak/>
         <w:t xml:space="preserve">positive relationship between the compensation-rate and participation-rate in both the long run and short run. </w:t>
       </w:r>
-      <w:commentRangeStart w:id="59"/>
+      <w:commentRangeStart w:id="63"/>
       <w:r>
         <w:t xml:space="preserve">The intuition is that people would rather stay in the labor force the higher the income insurance is compared to benefits when not searching for a job  </w:t>
       </w:r>
       <w:r>
         <w:t xml:space="preserve">  </w:t>
       </w:r>
-      <w:commentRangeEnd w:id="59"/>
-      <w:r>
-        <w:rPr>
-          <w:rStyle w:val="Kommentarhenvisning"/>
-        </w:rPr>
-        <w:commentReference w:id="59"/>
+      <w:commentRangeEnd w:id="63"/>
+      <w:r>
+        <w:rPr>
+          <w:rStyle w:val="Kommentarhenvisning"/>
+        </w:rPr>
+        <w:commentReference w:id="63"/>
       </w:r>
     </w:p>
     <w:p>
@@ -5819,19 +5922,19 @@
       <w:r>
         <w:t xml:space="preserve">, when performing scenario 1. </w:t>
       </w:r>
-      <w:commentRangeStart w:id="60"/>
+      <w:commentRangeStart w:id="64"/>
       <w:r>
         <w:t xml:space="preserve">We observe that the </w:t>
       </w:r>
       <w:r>
         <w:t xml:space="preserve">participation rate increases, as more people are actively searching for jobs when the level of income insurance is larger. </w:t>
       </w:r>
-      <w:commentRangeEnd w:id="60"/>
-      <w:r>
-        <w:rPr>
-          <w:rStyle w:val="Kommentarhenvisning"/>
-        </w:rPr>
-        <w:commentReference w:id="60"/>
+      <w:commentRangeEnd w:id="64"/>
+      <w:r>
+        <w:rPr>
+          <w:rStyle w:val="Kommentarhenvisning"/>
+        </w:rPr>
+        <w:commentReference w:id="64"/>
       </w:r>
     </w:p>
     <w:p/>
@@ -6896,7 +6999,7 @@
       </w:r>
     </w:p>
   </w:comment>
-  <w:comment w:id="51" w:author="Simon Thomsen" w:date="2022-10-01T16:48:00Z" w:initials="ST">
+  <w:comment w:id="50" w:author="Simon Thomsen" w:date="2022-10-03T13:43:00Z" w:initials="ST">
     <w:p>
       <w:pPr>
         <w:pStyle w:val="Kommentartekst"/>
@@ -6908,11 +7011,75 @@
         <w:annotationRef/>
       </w:r>
       <w:r>
+        <w:t>Slet måske?</w:t>
+      </w:r>
+    </w:p>
+  </w:comment>
+  <w:comment w:id="51" w:author="Simon Thomsen" w:date="2022-10-03T14:52:00Z" w:initials="ST">
+    <w:p>
+      <w:pPr>
+        <w:pStyle w:val="Kommentartekst"/>
+      </w:pPr>
+      <w:r>
+        <w:rPr>
+          <w:rStyle w:val="Kommentarhenvisning"/>
+        </w:rPr>
+        <w:annotationRef/>
+      </w:r>
+      <w:r>
+        <w:t>Først skrive jeg bruger en anden vej til negativt resultat i stødet?</w:t>
+      </w:r>
+    </w:p>
+  </w:comment>
+  <w:comment w:id="52" w:author="Simon Thomsen" w:date="2022-10-03T15:07:00Z" w:initials="ST">
+    <w:p>
+      <w:pPr>
+        <w:pStyle w:val="Kommentartekst"/>
+      </w:pPr>
+      <w:r>
+        <w:rPr>
+          <w:rStyle w:val="Kommentarhenvisning"/>
+        </w:rPr>
+        <w:annotationRef/>
+      </w:r>
+      <w:r>
+        <w:t xml:space="preserve">Måske mere fokus på denne her eftersom den kommer som stød, og derfor også skrive Dørs på som kilde., </w:t>
+      </w:r>
+    </w:p>
+  </w:comment>
+  <w:comment w:id="53" w:author="Simon Thomsen" w:date="2022-10-03T15:06:00Z" w:initials="ST">
+    <w:p>
+      <w:pPr>
+        <w:pStyle w:val="Kommentartekst"/>
+      </w:pPr>
+      <w:r>
+        <w:rPr>
+          <w:rStyle w:val="Kommentarhenvisning"/>
+        </w:rPr>
+        <w:annotationRef/>
+      </w:r>
+      <w:r>
+        <w:t xml:space="preserve">De giver faktisk nogenlunde de samme aragumenter </w:t>
+      </w:r>
+    </w:p>
+  </w:comment>
+  <w:comment w:id="55" w:author="Simon Thomsen" w:date="2022-10-01T16:48:00Z" w:initials="ST">
+    <w:p>
+      <w:pPr>
+        <w:pStyle w:val="Kommentartekst"/>
+      </w:pPr>
+      <w:r>
+        <w:rPr>
+          <w:rStyle w:val="Kommentarhenvisning"/>
+        </w:rPr>
+        <w:annotationRef/>
+      </w:r>
+      <w:r>
         <w:t>Kan indsætte dem de henviser til?</w:t>
       </w:r>
     </w:p>
   </w:comment>
-  <w:comment w:id="50" w:author="Simon Thomsen" w:date="2022-10-01T16:58:00Z" w:initials="ST">
+  <w:comment w:id="54" w:author="Simon Thomsen" w:date="2022-10-01T16:58:00Z" w:initials="ST">
     <w:p>
       <w:pPr>
         <w:pStyle w:val="Kommentartekst"/>
@@ -6928,7 +7095,7 @@
       </w:r>
     </w:p>
   </w:comment>
-  <w:comment w:id="52" w:author="Simon Thomsen" w:date="2022-09-15T19:28:00Z" w:initials="ST">
+  <w:comment w:id="56" w:author="Simon Thomsen" w:date="2022-09-15T19:28:00Z" w:initials="ST">
     <w:p>
       <w:pPr>
         <w:pStyle w:val="Kommentartekst"/>
@@ -6944,7 +7111,7 @@
       </w:r>
     </w:p>
   </w:comment>
-  <w:comment w:id="53" w:author="Simon Thomsen" w:date="2022-09-15T19:30:00Z" w:initials="ST">
+  <w:comment w:id="57" w:author="Simon Thomsen" w:date="2022-09-15T19:30:00Z" w:initials="ST">
     <w:p>
       <w:pPr>
         <w:pStyle w:val="Kommentartekst"/>
@@ -6960,7 +7127,7 @@
       </w:r>
     </w:p>
   </w:comment>
-  <w:comment w:id="54" w:author="Simon Thomsen" w:date="2022-09-17T17:50:00Z" w:initials="ST">
+  <w:comment w:id="58" w:author="Simon Thomsen" w:date="2022-09-17T17:50:00Z" w:initials="ST">
     <w:p>
       <w:pPr>
         <w:pStyle w:val="Kommentartekst"/>
@@ -6976,7 +7143,7 @@
       </w:r>
     </w:p>
   </w:comment>
-  <w:comment w:id="55" w:author="Simon Fløj Thomsen" w:date="2022-09-14T19:22:00Z" w:initials="SFT">
+  <w:comment w:id="59" w:author="Simon Fløj Thomsen" w:date="2022-09-14T19:22:00Z" w:initials="SFT">
     <w:p>
       <w:pPr>
         <w:pStyle w:val="Kommentartekst"/>
@@ -6992,7 +7159,7 @@
       </w:r>
     </w:p>
   </w:comment>
-  <w:comment w:id="56" w:author="Simon Fløj Thomsen" w:date="2022-09-14T21:26:00Z" w:initials="SFT">
+  <w:comment w:id="60" w:author="Simon Fløj Thomsen" w:date="2022-09-14T21:26:00Z" w:initials="SFT">
     <w:p>
       <w:pPr>
         <w:pStyle w:val="Kommentartekst"/>
@@ -7008,7 +7175,7 @@
       </w:r>
     </w:p>
   </w:comment>
-  <w:comment w:id="57" w:author="Simon Fløj Thomsen" w:date="2022-09-14T19:48:00Z" w:initials="SFT">
+  <w:comment w:id="61" w:author="Simon Fløj Thomsen" w:date="2022-09-14T19:48:00Z" w:initials="SFT">
     <w:p>
       <w:pPr>
         <w:pStyle w:val="Kommentartekst"/>
@@ -7024,7 +7191,7 @@
       </w:r>
     </w:p>
   </w:comment>
-  <w:comment w:id="58" w:author="Simon Fløj Thomsen" w:date="2022-09-14T19:49:00Z" w:initials="SFT">
+  <w:comment w:id="62" w:author="Simon Fløj Thomsen" w:date="2022-09-14T19:49:00Z" w:initials="SFT">
     <w:p>
       <w:pPr>
         <w:pStyle w:val="Kommentartekst"/>
@@ -7040,7 +7207,7 @@
       </w:r>
     </w:p>
   </w:comment>
-  <w:comment w:id="59" w:author="Simon Fløj Thomsen" w:date="2022-09-14T20:08:00Z" w:initials="SFT">
+  <w:comment w:id="63" w:author="Simon Fløj Thomsen" w:date="2022-09-14T20:08:00Z" w:initials="SFT">
     <w:p>
       <w:pPr>
         <w:pStyle w:val="Kommentartekst"/>
@@ -7056,7 +7223,7 @@
       </w:r>
     </w:p>
   </w:comment>
-  <w:comment w:id="60" w:author="Simon Thomsen" w:date="2022-09-15T20:02:00Z" w:initials="ST">
+  <w:comment w:id="64" w:author="Simon Thomsen" w:date="2022-09-15T20:02:00Z" w:initials="ST">
     <w:p>
       <w:pPr>
         <w:pStyle w:val="Kommentartekst"/>
@@ -7127,6 +7294,10 @@
   <w15:commentEx w15:paraId="3CECFFD6" w15:paraIdParent="74B0EDF4" w15:done="0"/>
   <w15:commentEx w15:paraId="576089F9" w15:done="0"/>
   <w15:commentEx w15:paraId="02CF9514" w15:paraIdParent="576089F9" w15:done="0"/>
+  <w15:commentEx w15:paraId="11129E39" w15:done="0"/>
+  <w15:commentEx w15:paraId="0188FE77" w15:done="0"/>
+  <w15:commentEx w15:paraId="6988F3C0" w15:paraIdParent="0188FE77" w15:done="0"/>
+  <w15:commentEx w15:paraId="015128C2" w15:done="0"/>
   <w15:commentEx w15:paraId="4003118A" w15:done="0"/>
   <w15:commentEx w15:paraId="3266588F" w15:done="0"/>
   <w15:commentEx w15:paraId="619FF186" w15:done="0"/>
@@ -7193,6 +7364,10 @@
   <w16cex:commentExtensible w16cex:durableId="26D74E3A" w16cex:dateUtc="2022-09-22T19:12:00Z"/>
   <w16cex:commentExtensible w16cex:durableId="26E2D699" w16cex:dateUtc="2022-10-01T13:09:00Z"/>
   <w16cex:commentExtensible w16cex:durableId="26E2E755" w16cex:dateUtc="2022-10-01T14:20:00Z"/>
+  <w16cex:commentExtensible w16cex:durableId="26E56572" w16cex:dateUtc="2022-10-03T11:43:00Z"/>
+  <w16cex:commentExtensible w16cex:durableId="26E57598" w16cex:dateUtc="2022-10-03T12:52:00Z"/>
+  <w16cex:commentExtensible w16cex:durableId="26E5793B" w16cex:dateUtc="2022-10-03T13:07:00Z"/>
+  <w16cex:commentExtensible w16cex:durableId="26E578E8" w16cex:dateUtc="2022-10-03T13:06:00Z"/>
   <w16cex:commentExtensible w16cex:durableId="26E2EDC1" w16cex:dateUtc="2022-10-01T14:48:00Z"/>
   <w16cex:commentExtensible w16cex:durableId="26E2F033" w16cex:dateUtc="2022-10-01T14:58:00Z"/>
   <w16cex:commentExtensible w16cex:durableId="26CDFB55" w16cex:dateUtc="2022-09-15T17:28:00Z"/>
@@ -7259,6 +7434,10 @@
   <w16cid:commentId w16cid:paraId="3CECFFD6" w16cid:durableId="26D74E3A"/>
   <w16cid:commentId w16cid:paraId="576089F9" w16cid:durableId="26E2D699"/>
   <w16cid:commentId w16cid:paraId="02CF9514" w16cid:durableId="26E2E755"/>
+  <w16cid:commentId w16cid:paraId="11129E39" w16cid:durableId="26E56572"/>
+  <w16cid:commentId w16cid:paraId="0188FE77" w16cid:durableId="26E57598"/>
+  <w16cid:commentId w16cid:paraId="6988F3C0" w16cid:durableId="26E5793B"/>
+  <w16cid:commentId w16cid:paraId="015128C2" w16cid:durableId="26E578E8"/>
   <w16cid:commentId w16cid:paraId="4003118A" w16cid:durableId="26E2EDC1"/>
   <w16cid:commentId w16cid:paraId="3266588F" w16cid:durableId="26E2F033"/>
   <w16cid:commentId w16cid:paraId="619FF186" w16cid:durableId="26CDFB55"/>

</xml_diff>

<commit_message>
Changes to the sensitivity analysis
</commit_message>
<xml_diff>
--- a/Model description opdateret 24-09.docx
+++ b/Model description opdateret 24-09.docx
@@ -3876,16 +3876,7 @@
         <w:spacing w:line="360" w:lineRule="auto"/>
       </w:pPr>
       <w:r>
-        <w:t>One of the most central inclusions to the labor market equations, is the inclusion of the maximum level of income insurance. Once</w:t>
-      </w:r>
-      <w:r>
-        <w:t xml:space="preserve"> every year</w:t>
-      </w:r>
-      <w:r>
-        <w:t xml:space="preserve"> the ministry of finance will set the maximum level of income insurance</w:t>
-      </w:r>
-      <w:r>
-        <w:t xml:space="preserve"> </w:t>
+        <w:t xml:space="preserve">One of the most central inclusions to the labor market equations, is the inclusion of the maximum level of income insurance. Once every year the ministry of finance will set the maximum level of income insurance </w:t>
       </w:r>
       <w:r>
         <w:t xml:space="preserve">therefor </w:t>
@@ -4454,6 +4445,9 @@
         <w:spacing w:line="360" w:lineRule="auto"/>
       </w:pPr>
       <w:r>
+        <w:rPr>
+          <w:noProof/>
+        </w:rPr>
         <w:drawing>
           <wp:inline distT="0" distB="0" distL="0" distR="0" wp14:anchorId="50F5213B" wp14:editId="0A37315F">
             <wp:extent cx="5201729" cy="3034252"/>
@@ -4571,6 +4565,9 @@
         <w:spacing w:line="360" w:lineRule="auto"/>
       </w:pPr>
       <w:r>
+        <w:rPr>
+          <w:noProof/>
+        </w:rPr>
         <w:drawing>
           <wp:inline distT="0" distB="0" distL="0" distR="0" wp14:anchorId="3AE53C58" wp14:editId="6813462F">
             <wp:extent cx="6120130" cy="3569970"/>
@@ -5244,6 +5241,9 @@
         <w:spacing w:line="360" w:lineRule="auto"/>
       </w:pPr>
       <w:r>
+        <w:rPr>
+          <w:noProof/>
+        </w:rPr>
         <w:drawing>
           <wp:inline distT="0" distB="0" distL="0" distR="0" wp14:anchorId="4015F773" wp14:editId="1DF5AAFD">
             <wp:extent cx="6120130" cy="2415396"/>
@@ -5309,6 +5309,9 @@
         <w:spacing w:line="360" w:lineRule="auto"/>
       </w:pPr>
       <w:r>
+        <w:rPr>
+          <w:noProof/>
+        </w:rPr>
         <w:drawing>
           <wp:inline distT="0" distB="0" distL="0" distR="0" wp14:anchorId="2C1EDA97" wp14:editId="1EBEE19B">
             <wp:extent cx="6120130" cy="3776980"/>
@@ -5359,6 +5362,9 @@
         <w:spacing w:line="360" w:lineRule="auto"/>
       </w:pPr>
       <w:r>
+        <w:rPr>
+          <w:noProof/>
+        </w:rPr>
         <w:drawing>
           <wp:inline distT="0" distB="0" distL="0" distR="0" wp14:anchorId="6483853B" wp14:editId="7DD97AC7">
             <wp:extent cx="6117914" cy="2363638"/>
@@ -5435,6 +5441,9 @@
         <w:spacing w:line="360" w:lineRule="auto"/>
       </w:pPr>
       <w:r>
+        <w:rPr>
+          <w:noProof/>
+        </w:rPr>
         <w:drawing>
           <wp:inline distT="0" distB="0" distL="0" distR="0" wp14:anchorId="7D9EAC29" wp14:editId="64D47112">
             <wp:extent cx="6120130" cy="3776980"/>
@@ -5494,30 +5503,27 @@
         <w:t xml:space="preserve">The fall in employment as a result of </w:t>
       </w:r>
       <w:r>
-        <w:t xml:space="preserve">removing the suppressing of the rate regulation rate is a fall of approximately 100 people in 2020. </w:t>
-      </w:r>
-      <w:r>
-        <w:t>In the next section we will add a new channel in affecting the insurance rate</w:t>
-      </w:r>
-      <w:r>
-        <w:t>.</w:t>
-      </w:r>
-    </w:p>
-    <w:p>
-      <w:pPr>
-        <w:spacing w:line="360" w:lineRule="auto"/>
-      </w:pPr>
-    </w:p>
-    <w:p>
-      <w:pPr>
-        <w:spacing w:line="360" w:lineRule="auto"/>
-      </w:pPr>
-    </w:p>
-    <w:p>
-      <w:pPr>
-        <w:spacing w:line="360" w:lineRule="auto"/>
-      </w:pPr>
-      <w:r>
+        <w:t>removing the suppressing of the rate regulation rate is a fall of approximately 100 people in 2020. In the next section we will add a new channel in affecting the insurance rate.</w:t>
+      </w:r>
+    </w:p>
+    <w:p>
+      <w:pPr>
+        <w:spacing w:line="360" w:lineRule="auto"/>
+      </w:pPr>
+    </w:p>
+    <w:p>
+      <w:pPr>
+        <w:spacing w:line="360" w:lineRule="auto"/>
+      </w:pPr>
+    </w:p>
+    <w:p>
+      <w:pPr>
+        <w:spacing w:line="360" w:lineRule="auto"/>
+      </w:pPr>
+      <w:r>
+        <w:rPr>
+          <w:noProof/>
+        </w:rPr>
         <w:lastRenderedPageBreak/>
         <w:drawing>
           <wp:inline distT="0" distB="0" distL="0" distR="0" wp14:anchorId="57499C0F" wp14:editId="06E1A109">
@@ -5742,6 +5748,9 @@
         <w:spacing w:line="360" w:lineRule="auto"/>
       </w:pPr>
       <w:r>
+        <w:rPr>
+          <w:noProof/>
+        </w:rPr>
         <w:drawing>
           <wp:inline distT="0" distB="0" distL="0" distR="0" wp14:anchorId="0F7D7535" wp14:editId="37B74555">
             <wp:extent cx="6120130" cy="3776980"/>
@@ -5808,6 +5817,9 @@
         <w:spacing w:line="360" w:lineRule="auto"/>
       </w:pPr>
       <w:r>
+        <w:rPr>
+          <w:noProof/>
+        </w:rPr>
         <w:drawing>
           <wp:inline distT="0" distB="0" distL="0" distR="0" wp14:anchorId="0D3DD0D9" wp14:editId="4BDFEB7A">
             <wp:extent cx="6120130" cy="3776980"/>
@@ -5853,6 +5865,9 @@
         <w:spacing w:line="360" w:lineRule="auto"/>
       </w:pPr>
       <w:r>
+        <w:rPr>
+          <w:noProof/>
+        </w:rPr>
         <w:drawing>
           <wp:inline distT="0" distB="0" distL="0" distR="0" wp14:anchorId="55CE3348" wp14:editId="0A696884">
             <wp:extent cx="6117633" cy="2889849"/>
@@ -5909,7 +5924,6 @@
         <w:t xml:space="preserve"> effect of maximum level of income insurance on participation</w:t>
       </w:r>
     </w:p>
-    <w:p/>
     <w:p/>
     <w:p>
       <w:pPr>
@@ -6858,11 +6872,20 @@
     <w:p/>
     <w:p>
       <w:pPr>
-        <w:pStyle w:val="Overskrift2"/>
+        <w:pStyle w:val="Overskrift1"/>
       </w:pPr>
       <w:r>
         <w:lastRenderedPageBreak/>
         <w:t xml:space="preserve">Sensitivity analysis </w:t>
+      </w:r>
+    </w:p>
+    <w:p/>
+    <w:p>
+      <w:pPr>
+        <w:pStyle w:val="Overskrift2"/>
+      </w:pPr>
+      <w:r>
+        <w:t>Demand channel</w:t>
       </w:r>
     </w:p>
     <w:p/>
@@ -6991,21 +7014,299 @@
     </w:p>
     <w:p/>
     <w:p>
+      <w:r>
+        <w:t xml:space="preserve">We can see that the effect of the demand channel on employment now is lower adding 220 to the employed. </w:t>
+      </w:r>
+    </w:p>
+    <w:p/>
+    <w:p>
       <w:pPr>
         <w:pStyle w:val="Overskrift3"/>
       </w:pPr>
       <w:r>
         <w:t>Estimate of 0.99</w:t>
+      </w:r>
+    </w:p>
+    <w:p/>
+    <w:p>
+      <w:r>
+        <w:t>We can see the opposite effects plays in when increasing it from 0.95 to 0.99.</w:t>
+      </w:r>
+    </w:p>
+    <w:p>
+      <w:r>
+        <w:drawing>
+          <wp:inline distT="0" distB="0" distL="0" distR="0" wp14:anchorId="0ED070F7" wp14:editId="1D036E9E">
+            <wp:extent cx="4802059" cy="2337683"/>
+            <wp:effectExtent l="0" t="0" r="0" b="0"/>
+            <wp:docPr id="6" name="Billede 6"/>
+            <wp:cNvGraphicFramePr>
+              <a:graphicFrameLocks xmlns:a="http://schemas.openxmlformats.org/drawingml/2006/main" noChangeAspect="1"/>
+            </wp:cNvGraphicFramePr>
+            <a:graphic xmlns:a="http://schemas.openxmlformats.org/drawingml/2006/main">
+              <a:graphicData uri="http://schemas.openxmlformats.org/drawingml/2006/picture">
+                <pic:pic xmlns:pic="http://schemas.openxmlformats.org/drawingml/2006/picture">
+                  <pic:nvPicPr>
+                    <pic:cNvPr id="1" name=""/>
+                    <pic:cNvPicPr/>
+                  </pic:nvPicPr>
+                  <pic:blipFill>
+                    <a:blip r:embed="rId52"/>
+                    <a:stretch>
+                      <a:fillRect/>
+                    </a:stretch>
+                  </pic:blipFill>
+                  <pic:spPr>
+                    <a:xfrm>
+                      <a:off x="0" y="0"/>
+                      <a:ext cx="4817064" cy="2344988"/>
+                    </a:xfrm>
+                    <a:prstGeom prst="rect">
+                      <a:avLst/>
+                    </a:prstGeom>
+                  </pic:spPr>
+                </pic:pic>
+              </a:graphicData>
+            </a:graphic>
+          </wp:inline>
+        </w:drawing>
+      </w:r>
+    </w:p>
+    <w:p/>
+    <w:p>
+      <w:r>
+        <w:t xml:space="preserve">The effect of the demand channel is almost the same again contributing with 254 people now. </w:t>
+      </w:r>
+    </w:p>
+    <w:p>
+      <w:r>
+        <w:lastRenderedPageBreak/>
+        <w:t xml:space="preserve">Conclusion is that changes in this parameter doesn’t change the results of the shock. </w:t>
+      </w:r>
+    </w:p>
+    <w:p>
+      <w:pPr>
+        <w:pStyle w:val="Overskrift2"/>
+      </w:pPr>
+      <w:r>
+        <w:t xml:space="preserve">Wage channel </w:t>
+      </w:r>
+    </w:p>
+    <w:p/>
+    <w:p>
+      <w:r>
+        <w:t xml:space="preserve">One of the most central parameters for the wage channel is the limit that the worker unions will allow for the wage gap. As we don’t observe this limit in the data it is hard to find any evidence that backs up the value of this parameter. Even though fining the parameter is tough, much literature presented in section three confirms that the maximum level of income insurance should affect the wage negotiations. In this model assumed through the limits of the wage gap. We will therefor now test how changes to the limit away from 40% affect the results of the model. </w:t>
+      </w:r>
+    </w:p>
+    <w:p/>
+    <w:p>
+      <w:pPr>
+        <w:pStyle w:val="Overskrift3"/>
+      </w:pPr>
+      <w:r>
+        <w:t>Wage gap limit of 38%</w:t>
+      </w:r>
+    </w:p>
+    <w:p/>
+    <w:p>
+      <w:r>
+        <w:t xml:space="preserve">There will be no effect on the wage gap. </w:t>
+      </w:r>
+    </w:p>
+    <w:p/>
+    <w:p>
+      <w:pPr>
+        <w:pStyle w:val="Overskrift3"/>
+      </w:pPr>
+      <w:r>
+        <w:t xml:space="preserve">Wage gap limit of </w:t>
+      </w:r>
+      <w:r>
+        <w:t>42</w:t>
+      </w:r>
+      <w:r>
+        <w:t>%</w:t>
+      </w:r>
+    </w:p>
+    <w:p/>
+    <w:p>
+      <w:r>
+        <w:drawing>
+          <wp:inline distT="0" distB="0" distL="0" distR="0" wp14:anchorId="1735FD3E" wp14:editId="558426CE">
+            <wp:extent cx="5772150" cy="2178657"/>
+            <wp:effectExtent l="0" t="0" r="0" b="0"/>
+            <wp:docPr id="8" name="Billede 8"/>
+            <wp:cNvGraphicFramePr>
+              <a:graphicFrameLocks xmlns:a="http://schemas.openxmlformats.org/drawingml/2006/main" noChangeAspect="1"/>
+            </wp:cNvGraphicFramePr>
+            <a:graphic xmlns:a="http://schemas.openxmlformats.org/drawingml/2006/main">
+              <a:graphicData uri="http://schemas.openxmlformats.org/drawingml/2006/picture">
+                <pic:pic xmlns:pic="http://schemas.openxmlformats.org/drawingml/2006/picture">
+                  <pic:nvPicPr>
+                    <pic:cNvPr id="1" name=""/>
+                    <pic:cNvPicPr/>
+                  </pic:nvPicPr>
+                  <pic:blipFill>
+                    <a:blip r:embed="rId53"/>
+                    <a:stretch>
+                      <a:fillRect/>
+                    </a:stretch>
+                  </pic:blipFill>
+                  <pic:spPr>
+                    <a:xfrm>
+                      <a:off x="0" y="0"/>
+                      <a:ext cx="5798100" cy="2188452"/>
+                    </a:xfrm>
+                    <a:prstGeom prst="rect">
+                      <a:avLst/>
+                    </a:prstGeom>
+                  </pic:spPr>
+                </pic:pic>
+              </a:graphicData>
+            </a:graphic>
+          </wp:inline>
+        </w:drawing>
+      </w:r>
+    </w:p>
+    <w:p/>
+    <w:p>
+      <w:r>
+        <w:drawing>
+          <wp:inline distT="0" distB="0" distL="0" distR="0" wp14:anchorId="35403BC8" wp14:editId="5F781E13">
+            <wp:extent cx="5883965" cy="2098040"/>
+            <wp:effectExtent l="0" t="0" r="0" b="0"/>
+            <wp:docPr id="12" name="Billede 12"/>
+            <wp:cNvGraphicFramePr>
+              <a:graphicFrameLocks xmlns:a="http://schemas.openxmlformats.org/drawingml/2006/main" noChangeAspect="1"/>
+            </wp:cNvGraphicFramePr>
+            <a:graphic xmlns:a="http://schemas.openxmlformats.org/drawingml/2006/main">
+              <a:graphicData uri="http://schemas.openxmlformats.org/drawingml/2006/picture">
+                <pic:pic xmlns:pic="http://schemas.openxmlformats.org/drawingml/2006/picture">
+                  <pic:nvPicPr>
+                    <pic:cNvPr id="1" name=""/>
+                    <pic:cNvPicPr/>
+                  </pic:nvPicPr>
+                  <pic:blipFill>
+                    <a:blip r:embed="rId54"/>
+                    <a:stretch>
+                      <a:fillRect/>
+                    </a:stretch>
+                  </pic:blipFill>
+                  <pic:spPr>
+                    <a:xfrm>
+                      <a:off x="0" y="0"/>
+                      <a:ext cx="5952357" cy="2122426"/>
+                    </a:xfrm>
+                    <a:prstGeom prst="rect">
+                      <a:avLst/>
+                    </a:prstGeom>
+                  </pic:spPr>
+                </pic:pic>
+              </a:graphicData>
+            </a:graphic>
+          </wp:inline>
+        </w:drawing>
+      </w:r>
+    </w:p>
+    <w:p/>
+    <w:p>
+      <w:r>
+        <w:drawing>
+          <wp:inline distT="0" distB="0" distL="0" distR="0" wp14:anchorId="0067E591" wp14:editId="1ADBA079">
+            <wp:extent cx="6120130" cy="2210463"/>
+            <wp:effectExtent l="0" t="0" r="0" b="0"/>
+            <wp:docPr id="13" name="Billede 13"/>
+            <wp:cNvGraphicFramePr>
+              <a:graphicFrameLocks xmlns:a="http://schemas.openxmlformats.org/drawingml/2006/main" noChangeAspect="1"/>
+            </wp:cNvGraphicFramePr>
+            <a:graphic xmlns:a="http://schemas.openxmlformats.org/drawingml/2006/main">
+              <a:graphicData uri="http://schemas.openxmlformats.org/drawingml/2006/picture">
+                <pic:pic xmlns:pic="http://schemas.openxmlformats.org/drawingml/2006/picture">
+                  <pic:nvPicPr>
+                    <pic:cNvPr id="1" name=""/>
+                    <pic:cNvPicPr/>
+                  </pic:nvPicPr>
+                  <pic:blipFill>
+                    <a:blip r:embed="rId55"/>
+                    <a:stretch>
+                      <a:fillRect/>
+                    </a:stretch>
+                  </pic:blipFill>
+                  <pic:spPr>
+                    <a:xfrm>
+                      <a:off x="0" y="0"/>
+                      <a:ext cx="6126991" cy="2212941"/>
+                    </a:xfrm>
+                    <a:prstGeom prst="rect">
+                      <a:avLst/>
+                    </a:prstGeom>
+                  </pic:spPr>
+                </pic:pic>
+              </a:graphicData>
+            </a:graphic>
+          </wp:inline>
+        </w:drawing>
+      </w:r>
+    </w:p>
+    <w:p/>
+    <w:p>
+      <w:r>
+        <w:drawing>
+          <wp:inline distT="0" distB="0" distL="0" distR="0" wp14:anchorId="28AB64D8" wp14:editId="11B50AA8">
+            <wp:extent cx="6119804" cy="2345635"/>
+            <wp:effectExtent l="0" t="0" r="0" b="0"/>
+            <wp:docPr id="20" name="Billede 20"/>
+            <wp:cNvGraphicFramePr>
+              <a:graphicFrameLocks xmlns:a="http://schemas.openxmlformats.org/drawingml/2006/main" noChangeAspect="1"/>
+            </wp:cNvGraphicFramePr>
+            <a:graphic xmlns:a="http://schemas.openxmlformats.org/drawingml/2006/main">
+              <a:graphicData uri="http://schemas.openxmlformats.org/drawingml/2006/picture">
+                <pic:pic xmlns:pic="http://schemas.openxmlformats.org/drawingml/2006/picture">
+                  <pic:nvPicPr>
+                    <pic:cNvPr id="1" name=""/>
+                    <pic:cNvPicPr/>
+                  </pic:nvPicPr>
+                  <pic:blipFill>
+                    <a:blip r:embed="rId56"/>
+                    <a:stretch>
+                      <a:fillRect/>
+                    </a:stretch>
+                  </pic:blipFill>
+                  <pic:spPr>
+                    <a:xfrm>
+                      <a:off x="0" y="0"/>
+                      <a:ext cx="6137665" cy="2352481"/>
+                    </a:xfrm>
+                    <a:prstGeom prst="rect">
+                      <a:avLst/>
+                    </a:prstGeom>
+                  </pic:spPr>
+                </pic:pic>
+              </a:graphicData>
+            </a:graphic>
+          </wp:inline>
+        </w:drawing>
+      </w:r>
+    </w:p>
+    <w:p/>
+    <w:p>
+      <w:r>
+        <w:t xml:space="preserve">We can see the fall in employment is quite large now, showing a fall of 8000 people. Therefor we can see that one of the central effects that can play into the effects of an increase in the level of income insurance is the way the workers union uses this level to negotiate wages. </w:t>
       </w:r>
     </w:p>
     <w:p/>
     <w:p/>
     <w:p/>
+    <w:p/>
+    <w:p/>
+    <w:p/>
+    <w:p/>
     <w:p>
       <w:pPr>
         <w:pStyle w:val="Overskrift1"/>
       </w:pPr>
       <w:r>
+        <w:lastRenderedPageBreak/>
         <w:t>Behavioral equations estimated</w:t>
       </w:r>
     </w:p>
@@ -7023,7 +7324,6 @@
         <w:rPr>
           <w:noProof/>
         </w:rPr>
-        <w:lastRenderedPageBreak/>
         <w:drawing>
           <wp:inline distT="0" distB="0" distL="0" distR="0" wp14:anchorId="721F2C3F" wp14:editId="0AB7AF51">
             <wp:extent cx="4572000" cy="5426657"/>
@@ -7040,7 +7340,7 @@
                     <pic:cNvPicPr/>
                   </pic:nvPicPr>
                   <pic:blipFill>
-                    <a:blip r:embed="rId52"/>
+                    <a:blip r:embed="rId57"/>
                     <a:stretch>
                       <a:fillRect/>
                     </a:stretch>
@@ -7095,7 +7395,7 @@
                     <pic:cNvPicPr/>
                   </pic:nvPicPr>
                   <pic:blipFill>
-                    <a:blip r:embed="rId53"/>
+                    <a:blip r:embed="rId58"/>
                     <a:stretch>
                       <a:fillRect/>
                     </a:stretch>
@@ -7132,12 +7432,12 @@
       </w:pPr>
     </w:p>
     <w:sectPr>
-      <w:headerReference w:type="even" r:id="rId54"/>
-      <w:headerReference w:type="default" r:id="rId55"/>
-      <w:footerReference w:type="even" r:id="rId56"/>
-      <w:footerReference w:type="default" r:id="rId57"/>
-      <w:headerReference w:type="first" r:id="rId58"/>
-      <w:footerReference w:type="first" r:id="rId59"/>
+      <w:headerReference w:type="even" r:id="rId59"/>
+      <w:headerReference w:type="default" r:id="rId60"/>
+      <w:footerReference w:type="even" r:id="rId61"/>
+      <w:footerReference w:type="default" r:id="rId62"/>
+      <w:headerReference w:type="first" r:id="rId63"/>
+      <w:footerReference w:type="first" r:id="rId64"/>
       <w:pgSz w:w="11906" w:h="16838"/>
       <w:pgMar w:top="1701" w:right="1134" w:bottom="1701" w:left="1134" w:header="708" w:footer="708" w:gutter="0"/>
       <w:cols w:space="708"/>
@@ -7302,7 +7602,7 @@
         <w:annotationRef/>
       </w:r>
       <w:r>
-        <w:t>Dette er lige nu det første stød, lavet sammen med at der ikke fratrækkes de 0.3% point ved lønstigninger over 2%</w:t>
+        <w:t>Jo</w:t>
       </w:r>
     </w:p>
   </w:comment>

</xml_diff>